<commit_message>
Master : Add Modals and update documentation
</commit_message>
<xml_diff>
--- a/dokumentasi/Dokumentasi-18312175-hamdan-habibi.docx
+++ b/dokumentasi/Dokumentasi-18312175-hamdan-habibi.docx
@@ -1,39 +1,78 @@
 
 <file path=word/document.xml><?xml version="1.0" encoding="utf-8"?>
-<w:document xmlns:wpc="http://schemas.microsoft.com/office/word/2010/wordprocessingCanvas" xmlns:mc="http://schemas.openxmlformats.org/markup-compatibility/2006" xmlns:o="urn:schemas-microsoft-com:office:office" xmlns:r="http://schemas.openxmlformats.org/officeDocument/2006/relationships" xmlns:m="http://schemas.openxmlformats.org/officeDocument/2006/math" xmlns:v="urn:schemas-microsoft-com:vml" xmlns:wp14="http://schemas.microsoft.com/office/word/2010/wordprocessingDrawing" xmlns:wp="http://schemas.openxmlformats.org/drawingml/2006/wordprocessingDrawing" xmlns:w10="urn:schemas-microsoft-com:office:word" xmlns:w="http://schemas.openxmlformats.org/wordprocessingml/2006/main" xmlns:w14="http://schemas.microsoft.com/office/word/2010/wordml" xmlns:w15="http://schemas.microsoft.com/office/word/2012/wordml" xmlns:wpg="http://schemas.microsoft.com/office/word/2010/wordprocessingGroup" xmlns:wpi="http://schemas.microsoft.com/office/word/2010/wordprocessingInk" xmlns:wne="http://schemas.microsoft.com/office/word/2006/wordml" xmlns:wps="http://schemas.microsoft.com/office/word/2010/wordprocessingShape" mc:Ignorable="w14 w15 wp14">
+<w:document xmlns:o="urn:schemas-microsoft-com:office:office" xmlns:r="http://schemas.openxmlformats.org/officeDocument/2006/relationships" xmlns:v="urn:schemas-microsoft-com:vml" xmlns:w="http://schemas.openxmlformats.org/wordprocessingml/2006/main" xmlns:w10="urn:schemas-microsoft-com:office:word" xmlns:wp="http://schemas.openxmlformats.org/drawingml/2006/wordprocessingDrawing" xmlns:wps="http://schemas.microsoft.com/office/word/2010/wordprocessingShape" xmlns:wpg="http://schemas.microsoft.com/office/word/2010/wordprocessingGroup" xmlns:mc="http://schemas.openxmlformats.org/markup-compatibility/2006" xmlns:wp14="http://schemas.microsoft.com/office/word/2010/wordprocessingDrawing" xmlns:w14="http://schemas.microsoft.com/office/word/2010/wordml" xmlns:w15="http://schemas.microsoft.com/office/word/2012/wordml" mc:Ignorable="w14 wp14 w15">
   <w:body>
     <w:p>
-      <w:r>
+      <w:pPr>
+        <w:pStyle w:val="Normal"/>
+        <w:rPr/>
+      </w:pPr>
+      <w:r>
+        <w:rPr/>
         <w:t>Nama : Hamdan Habibi</w:t>
       </w:r>
     </w:p>
     <w:p>
-      <w:r>
+      <w:pPr>
+        <w:pStyle w:val="Normal"/>
+        <w:rPr/>
+      </w:pPr>
+      <w:r>
+        <w:rPr/>
         <w:t>Npm : 18312175</w:t>
       </w:r>
     </w:p>
-    <w:p/>
-    <w:p>
-      <w:r>
+    <w:p>
+      <w:pPr>
+        <w:pStyle w:val="Normal"/>
+        <w:rPr/>
+      </w:pPr>
+      <w:r>
+        <w:rPr/>
+      </w:r>
+    </w:p>
+    <w:p>
+      <w:pPr>
+        <w:pStyle w:val="Normal"/>
+        <w:rPr/>
+      </w:pPr>
+      <w:r>
+        <w:rPr/>
         <w:t>Dokumentasi Projek Akhir</w:t>
       </w:r>
     </w:p>
-    <w:p/>
-    <w:p>
-      <w:pPr>
+    <w:p>
+      <w:pPr>
+        <w:pStyle w:val="Normal"/>
+        <w:rPr/>
+      </w:pPr>
+      <w:r>
+        <w:rPr/>
+      </w:r>
+    </w:p>
+    <w:p>
+      <w:pPr>
+        <w:pStyle w:val="Normal"/>
         <w:jc w:val="center"/>
-      </w:pPr>
-      <w:r>
+        <w:rPr/>
+      </w:pPr>
+      <w:r>
+        <w:rPr/>
         <w:t>Tugas saya berfokus pada halaman landing page/ home</w:t>
       </w:r>
     </w:p>
     <w:p>
-      <w:r>
+      <w:pPr>
+        <w:pStyle w:val="Normal"/>
+        <w:rPr/>
+      </w:pPr>
+      <w:r>
+        <w:rPr/>
         <w:drawing>
-          <wp:inline distT="0" distB="0" distL="0" distR="0" wp14:anchorId="512C68B9" wp14:editId="36958DD7">
+          <wp:inline distT="0" distB="0" distL="0" distR="0">
             <wp:extent cx="5943600" cy="297180"/>
-            <wp:effectExtent l="0" t="0" r="0" b="7620"/>
-            <wp:docPr id="1" name="Picture 1"/>
+            <wp:effectExtent l="0" t="0" r="0" b="0"/>
+            <wp:docPr id="1" name="Picture 1" descr=""/>
             <wp:cNvGraphicFramePr>
               <a:graphicFrameLocks xmlns:a="http://schemas.openxmlformats.org/drawingml/2006/main" noChangeAspect="1"/>
             </wp:cNvGraphicFramePr>
@@ -41,16 +80,18 @@
               <a:graphicData uri="http://schemas.openxmlformats.org/drawingml/2006/picture">
                 <pic:pic xmlns:pic="http://schemas.openxmlformats.org/drawingml/2006/picture">
                   <pic:nvPicPr>
-                    <pic:cNvPr id="1" name=""/>
-                    <pic:cNvPicPr/>
+                    <pic:cNvPr id="1" name="Picture 1" descr=""/>
+                    <pic:cNvPicPr>
+                      <a:picLocks noChangeAspect="1" noChangeArrowheads="1"/>
+                    </pic:cNvPicPr>
                   </pic:nvPicPr>
                   <pic:blipFill>
-                    <a:blip r:embed="rId4"/>
+                    <a:blip r:embed="rId2"/>
                     <a:stretch>
                       <a:fillRect/>
                     </a:stretch>
                   </pic:blipFill>
-                  <pic:spPr>
+                  <pic:spPr bwMode="auto">
                     <a:xfrm>
                       <a:off x="0" y="0"/>
                       <a:ext cx="5943600" cy="297180"/>
@@ -67,17 +108,27 @@
       </w:r>
     </w:p>
     <w:p>
-      <w:r>
+      <w:pPr>
+        <w:pStyle w:val="Normal"/>
+        <w:rPr/>
+      </w:pPr>
+      <w:r>
+        <w:rPr/>
         <w:t>Membuat navbar, responsiv</w:t>
       </w:r>
     </w:p>
     <w:p>
-      <w:r>
+      <w:pPr>
+        <w:pStyle w:val="Normal"/>
+        <w:rPr/>
+      </w:pPr>
+      <w:r>
+        <w:rPr/>
         <w:drawing>
-          <wp:inline distT="0" distB="0" distL="0" distR="0" wp14:anchorId="3B3CEE00" wp14:editId="3C1CC0FB">
+          <wp:inline distT="0" distB="0" distL="0" distR="0">
             <wp:extent cx="5943600" cy="1606550"/>
             <wp:effectExtent l="0" t="0" r="0" b="0"/>
-            <wp:docPr id="2" name="Picture 2"/>
+            <wp:docPr id="2" name="Picture 2" descr=""/>
             <wp:cNvGraphicFramePr>
               <a:graphicFrameLocks xmlns:a="http://schemas.openxmlformats.org/drawingml/2006/main" noChangeAspect="1"/>
             </wp:cNvGraphicFramePr>
@@ -85,16 +136,18 @@
               <a:graphicData uri="http://schemas.openxmlformats.org/drawingml/2006/picture">
                 <pic:pic xmlns:pic="http://schemas.openxmlformats.org/drawingml/2006/picture">
                   <pic:nvPicPr>
-                    <pic:cNvPr id="1" name=""/>
-                    <pic:cNvPicPr/>
+                    <pic:cNvPr id="2" name="Picture 2" descr=""/>
+                    <pic:cNvPicPr>
+                      <a:picLocks noChangeAspect="1" noChangeArrowheads="1"/>
+                    </pic:cNvPicPr>
                   </pic:nvPicPr>
                   <pic:blipFill>
-                    <a:blip r:embed="rId5"/>
+                    <a:blip r:embed="rId3"/>
                     <a:stretch>
                       <a:fillRect/>
                     </a:stretch>
                   </pic:blipFill>
-                  <pic:spPr>
+                  <pic:spPr bwMode="auto">
                     <a:xfrm>
                       <a:off x="0" y="0"/>
                       <a:ext cx="5943600" cy="1606550"/>
@@ -111,17 +164,27 @@
       </w:r>
     </w:p>
     <w:p>
-      <w:r>
+      <w:pPr>
+        <w:pStyle w:val="Normal"/>
+        <w:rPr/>
+      </w:pPr>
+      <w:r>
+        <w:rPr/>
         <w:t>Membuat section Hero</w:t>
       </w:r>
     </w:p>
     <w:p>
-      <w:r>
+      <w:pPr>
+        <w:pStyle w:val="Normal"/>
+        <w:rPr/>
+      </w:pPr>
+      <w:r>
+        <w:rPr/>
         <w:drawing>
-          <wp:inline distT="0" distB="0" distL="0" distR="0" wp14:anchorId="17B3CAE3" wp14:editId="190C511A">
+          <wp:inline distT="0" distB="0" distL="0" distR="0">
             <wp:extent cx="5943600" cy="1584960"/>
             <wp:effectExtent l="0" t="0" r="0" b="0"/>
-            <wp:docPr id="3" name="Picture 3"/>
+            <wp:docPr id="3" name="Picture 3" descr=""/>
             <wp:cNvGraphicFramePr>
               <a:graphicFrameLocks xmlns:a="http://schemas.openxmlformats.org/drawingml/2006/main" noChangeAspect="1"/>
             </wp:cNvGraphicFramePr>
@@ -129,16 +192,18 @@
               <a:graphicData uri="http://schemas.openxmlformats.org/drawingml/2006/picture">
                 <pic:pic xmlns:pic="http://schemas.openxmlformats.org/drawingml/2006/picture">
                   <pic:nvPicPr>
-                    <pic:cNvPr id="1" name=""/>
-                    <pic:cNvPicPr/>
+                    <pic:cNvPr id="3" name="Picture 3" descr=""/>
+                    <pic:cNvPicPr>
+                      <a:picLocks noChangeAspect="1" noChangeArrowheads="1"/>
+                    </pic:cNvPicPr>
                   </pic:nvPicPr>
                   <pic:blipFill>
-                    <a:blip r:embed="rId6"/>
+                    <a:blip r:embed="rId4"/>
                     <a:stretch>
                       <a:fillRect/>
                     </a:stretch>
                   </pic:blipFill>
-                  <pic:spPr>
+                  <pic:spPr bwMode="auto">
                     <a:xfrm>
                       <a:off x="0" y="0"/>
                       <a:ext cx="5943600" cy="1584960"/>
@@ -155,18 +220,27 @@
       </w:r>
     </w:p>
     <w:p>
-      <w:r>
+      <w:pPr>
+        <w:pStyle w:val="Normal"/>
+        <w:rPr/>
+      </w:pPr>
+      <w:r>
+        <w:rPr/>
         <w:t>Membuat section Card</w:t>
       </w:r>
     </w:p>
     <w:p>
-      <w:r>
-        <w:lastRenderedPageBreak/>
+      <w:pPr>
+        <w:pStyle w:val="Normal"/>
+        <w:rPr/>
+      </w:pPr>
+      <w:r>
+        <w:rPr/>
         <w:drawing>
-          <wp:inline distT="0" distB="0" distL="0" distR="0" wp14:anchorId="1A9DBADF" wp14:editId="5650C9B6">
+          <wp:inline distT="0" distB="0" distL="0" distR="0">
             <wp:extent cx="5943600" cy="2404110"/>
             <wp:effectExtent l="0" t="0" r="0" b="0"/>
-            <wp:docPr id="4" name="Picture 4"/>
+            <wp:docPr id="4" name="Picture 4" descr=""/>
             <wp:cNvGraphicFramePr>
               <a:graphicFrameLocks xmlns:a="http://schemas.openxmlformats.org/drawingml/2006/main" noChangeAspect="1"/>
             </wp:cNvGraphicFramePr>
@@ -174,16 +248,18 @@
               <a:graphicData uri="http://schemas.openxmlformats.org/drawingml/2006/picture">
                 <pic:pic xmlns:pic="http://schemas.openxmlformats.org/drawingml/2006/picture">
                   <pic:nvPicPr>
-                    <pic:cNvPr id="1" name=""/>
-                    <pic:cNvPicPr/>
+                    <pic:cNvPr id="4" name="Picture 4" descr=""/>
+                    <pic:cNvPicPr>
+                      <a:picLocks noChangeAspect="1" noChangeArrowheads="1"/>
+                    </pic:cNvPicPr>
                   </pic:nvPicPr>
                   <pic:blipFill>
-                    <a:blip r:embed="rId7"/>
+                    <a:blip r:embed="rId5"/>
                     <a:stretch>
                       <a:fillRect/>
                     </a:stretch>
                   </pic:blipFill>
-                  <pic:spPr>
+                  <pic:spPr bwMode="auto">
                     <a:xfrm>
                       <a:off x="0" y="0"/>
                       <a:ext cx="5943600" cy="2404110"/>
@@ -200,17 +276,27 @@
       </w:r>
     </w:p>
     <w:p>
-      <w:r>
+      <w:pPr>
+        <w:pStyle w:val="Normal"/>
+        <w:rPr/>
+      </w:pPr>
+      <w:r>
+        <w:rPr/>
         <w:t>Membuat section program</w:t>
       </w:r>
     </w:p>
     <w:p>
-      <w:r>
+      <w:pPr>
+        <w:pStyle w:val="Normal"/>
+        <w:rPr/>
+      </w:pPr>
+      <w:r>
+        <w:rPr/>
         <w:drawing>
-          <wp:inline distT="0" distB="0" distL="0" distR="0" wp14:anchorId="3236442A" wp14:editId="4CAAEF49">
+          <wp:inline distT="0" distB="0" distL="0" distR="0">
             <wp:extent cx="5943600" cy="2204085"/>
-            <wp:effectExtent l="0" t="0" r="0" b="5715"/>
-            <wp:docPr id="5" name="Picture 5"/>
+            <wp:effectExtent l="0" t="0" r="0" b="0"/>
+            <wp:docPr id="5" name="Picture 5" descr=""/>
             <wp:cNvGraphicFramePr>
               <a:graphicFrameLocks xmlns:a="http://schemas.openxmlformats.org/drawingml/2006/main" noChangeAspect="1"/>
             </wp:cNvGraphicFramePr>
@@ -218,16 +304,18 @@
               <a:graphicData uri="http://schemas.openxmlformats.org/drawingml/2006/picture">
                 <pic:pic xmlns:pic="http://schemas.openxmlformats.org/drawingml/2006/picture">
                   <pic:nvPicPr>
-                    <pic:cNvPr id="1" name=""/>
-                    <pic:cNvPicPr/>
+                    <pic:cNvPr id="5" name="Picture 5" descr=""/>
+                    <pic:cNvPicPr>
+                      <a:picLocks noChangeAspect="1" noChangeArrowheads="1"/>
+                    </pic:cNvPicPr>
                   </pic:nvPicPr>
                   <pic:blipFill>
-                    <a:blip r:embed="rId8"/>
+                    <a:blip r:embed="rId6"/>
                     <a:stretch>
                       <a:fillRect/>
                     </a:stretch>
                   </pic:blipFill>
-                  <pic:spPr>
+                  <pic:spPr bwMode="auto">
                     <a:xfrm>
                       <a:off x="0" y="0"/>
                       <a:ext cx="5943600" cy="2204085"/>
@@ -244,19 +332,36 @@
       </w:r>
     </w:p>
     <w:p>
-      <w:r>
+      <w:pPr>
+        <w:pStyle w:val="Normal"/>
+        <w:rPr/>
+      </w:pPr>
+      <w:r>
+        <w:rPr/>
         <w:t>Menambahkan feature dark mode</w:t>
       </w:r>
     </w:p>
-    <w:p/>
-    <w:p>
-      <w:r>
-        <w:lastRenderedPageBreak/>
+    <w:p>
+      <w:pPr>
+        <w:pStyle w:val="Normal"/>
+        <w:rPr/>
+      </w:pPr>
+      <w:r>
+        <w:rPr/>
+      </w:r>
+    </w:p>
+    <w:p>
+      <w:pPr>
+        <w:pStyle w:val="Normal"/>
+        <w:rPr/>
+      </w:pPr>
+      <w:r>
+        <w:rPr/>
         <w:drawing>
-          <wp:inline distT="0" distB="0" distL="0" distR="0" wp14:anchorId="080F7A88" wp14:editId="207E477E">
+          <wp:inline distT="0" distB="0" distL="0" distR="0">
             <wp:extent cx="5943600" cy="4949190"/>
-            <wp:effectExtent l="0" t="0" r="0" b="3810"/>
-            <wp:docPr id="6" name="Picture 6"/>
+            <wp:effectExtent l="0" t="0" r="0" b="0"/>
+            <wp:docPr id="6" name="Picture 6" descr=""/>
             <wp:cNvGraphicFramePr>
               <a:graphicFrameLocks xmlns:a="http://schemas.openxmlformats.org/drawingml/2006/main" noChangeAspect="1"/>
             </wp:cNvGraphicFramePr>
@@ -264,16 +369,18 @@
               <a:graphicData uri="http://schemas.openxmlformats.org/drawingml/2006/picture">
                 <pic:pic xmlns:pic="http://schemas.openxmlformats.org/drawingml/2006/picture">
                   <pic:nvPicPr>
-                    <pic:cNvPr id="1" name=""/>
-                    <pic:cNvPicPr/>
+                    <pic:cNvPr id="6" name="Picture 6" descr=""/>
+                    <pic:cNvPicPr>
+                      <a:picLocks noChangeAspect="1" noChangeArrowheads="1"/>
+                    </pic:cNvPicPr>
                   </pic:nvPicPr>
                   <pic:blipFill>
-                    <a:blip r:embed="rId9"/>
+                    <a:blip r:embed="rId7"/>
                     <a:stretch>
                       <a:fillRect/>
                     </a:stretch>
                   </pic:blipFill>
-                  <pic:spPr>
+                  <pic:spPr bwMode="auto">
                     <a:xfrm>
                       <a:off x="0" y="0"/>
                       <a:ext cx="5943600" cy="4949190"/>
@@ -290,18 +397,27 @@
       </w:r>
     </w:p>
     <w:p>
-      <w:r>
+      <w:pPr>
+        <w:pStyle w:val="Normal"/>
+        <w:rPr/>
+      </w:pPr>
+      <w:r>
+        <w:rPr/>
         <w:t>Vanila Css</w:t>
       </w:r>
     </w:p>
     <w:p>
-      <w:r>
-        <w:lastRenderedPageBreak/>
+      <w:pPr>
+        <w:pStyle w:val="Normal"/>
+        <w:rPr/>
+      </w:pPr>
+      <w:r>
+        <w:rPr/>
         <w:drawing>
-          <wp:inline distT="0" distB="0" distL="0" distR="0" wp14:anchorId="7F9300FC" wp14:editId="1B1EED28">
+          <wp:inline distT="0" distB="0" distL="0" distR="0">
             <wp:extent cx="5943600" cy="5649595"/>
-            <wp:effectExtent l="0" t="0" r="0" b="8255"/>
-            <wp:docPr id="7" name="Picture 7"/>
+            <wp:effectExtent l="0" t="0" r="0" b="0"/>
+            <wp:docPr id="7" name="Picture 7" descr=""/>
             <wp:cNvGraphicFramePr>
               <a:graphicFrameLocks xmlns:a="http://schemas.openxmlformats.org/drawingml/2006/main" noChangeAspect="1"/>
             </wp:cNvGraphicFramePr>
@@ -309,16 +425,18 @@
               <a:graphicData uri="http://schemas.openxmlformats.org/drawingml/2006/picture">
                 <pic:pic xmlns:pic="http://schemas.openxmlformats.org/drawingml/2006/picture">
                   <pic:nvPicPr>
-                    <pic:cNvPr id="1" name=""/>
-                    <pic:cNvPicPr/>
+                    <pic:cNvPr id="7" name="Picture 7" descr=""/>
+                    <pic:cNvPicPr>
+                      <a:picLocks noChangeAspect="1" noChangeArrowheads="1"/>
+                    </pic:cNvPicPr>
                   </pic:nvPicPr>
                   <pic:blipFill>
-                    <a:blip r:embed="rId10"/>
+                    <a:blip r:embed="rId8"/>
                     <a:stretch>
                       <a:fillRect/>
                     </a:stretch>
                   </pic:blipFill>
-                  <pic:spPr>
+                  <pic:spPr bwMode="auto">
                     <a:xfrm>
                       <a:off x="0" y="0"/>
                       <a:ext cx="5943600" cy="5649595"/>
@@ -335,21 +453,27 @@
       </w:r>
     </w:p>
     <w:p>
-      <w:r>
-        <w:t>Menerapkan Fungsi DOM, pada bagian section program</w:t>
-      </w:r>
-      <w:r>
-        <w:t>, untuk membuat card</w:t>
-      </w:r>
-    </w:p>
-    <w:p>
-      <w:r>
-        <w:lastRenderedPageBreak/>
+      <w:pPr>
+        <w:pStyle w:val="Normal"/>
+        <w:rPr/>
+      </w:pPr>
+      <w:r>
+        <w:rPr/>
+        <w:t>Menerapkan Fungsi DOM, pada bagian section program, untuk membuat card</w:t>
+      </w:r>
+    </w:p>
+    <w:p>
+      <w:pPr>
+        <w:pStyle w:val="Normal"/>
+        <w:rPr/>
+      </w:pPr>
+      <w:r>
+        <w:rPr/>
         <w:drawing>
-          <wp:inline distT="0" distB="0" distL="0" distR="0" wp14:anchorId="72ADCE42" wp14:editId="0BB04972">
+          <wp:inline distT="0" distB="0" distL="0" distR="0">
             <wp:extent cx="5943600" cy="3698240"/>
             <wp:effectExtent l="0" t="0" r="0" b="0"/>
-            <wp:docPr id="8" name="Picture 8"/>
+            <wp:docPr id="8" name="Picture 8" descr=""/>
             <wp:cNvGraphicFramePr>
               <a:graphicFrameLocks xmlns:a="http://schemas.openxmlformats.org/drawingml/2006/main" noChangeAspect="1"/>
             </wp:cNvGraphicFramePr>
@@ -357,16 +481,18 @@
               <a:graphicData uri="http://schemas.openxmlformats.org/drawingml/2006/picture">
                 <pic:pic xmlns:pic="http://schemas.openxmlformats.org/drawingml/2006/picture">
                   <pic:nvPicPr>
-                    <pic:cNvPr id="1" name=""/>
-                    <pic:cNvPicPr/>
+                    <pic:cNvPr id="8" name="Picture 8" descr=""/>
+                    <pic:cNvPicPr>
+                      <a:picLocks noChangeAspect="1" noChangeArrowheads="1"/>
+                    </pic:cNvPicPr>
                   </pic:nvPicPr>
                   <pic:blipFill>
-                    <a:blip r:embed="rId11"/>
+                    <a:blip r:embed="rId9"/>
                     <a:stretch>
                       <a:fillRect/>
                     </a:stretch>
                   </pic:blipFill>
-                  <pic:spPr>
+                  <pic:spPr bwMode="auto">
                     <a:xfrm>
                       <a:off x="0" y="0"/>
                       <a:ext cx="5943600" cy="3698240"/>
@@ -383,31 +509,180 @@
       </w:r>
     </w:p>
     <w:p>
-      <w:r>
-        <w:t>Me</w:t>
-      </w:r>
-      <w:r>
-        <w:t>nerapkah Responsiv dan dark mode</w:t>
-      </w:r>
+      <w:pPr>
+        <w:pStyle w:val="Normal"/>
+        <w:rPr/>
+      </w:pPr>
+      <w:r>
+        <w:rPr/>
+        <w:br/>
+        <w:t>Menerapkah Responsive dan dark mode</w:t>
+      </w:r>
+    </w:p>
+    <w:p>
+      <w:pPr>
+        <w:pStyle w:val="Normal"/>
+        <w:rPr/>
+      </w:pPr>
+      <w:r>
+        <w:rPr/>
+      </w:r>
+    </w:p>
+    <w:p>
+      <w:pPr>
+        <w:pStyle w:val="Normal"/>
+        <w:rPr/>
+      </w:pPr>
       <w:bookmarkStart w:id="0" w:name="_GoBack"/>
       <w:bookmarkEnd w:id="0"/>
+      <w:r>
+        <w:drawing>
+          <wp:anchor behindDoc="0" distT="0" distB="0" distL="0" distR="0" simplePos="0" locked="0" layoutInCell="0" allowOverlap="1" relativeHeight="10">
+            <wp:simplePos x="0" y="0"/>
+            <wp:positionH relativeFrom="column">
+              <wp:align>center</wp:align>
+            </wp:positionH>
+            <wp:positionV relativeFrom="paragraph">
+              <wp:posOffset>635</wp:posOffset>
+            </wp:positionV>
+            <wp:extent cx="5943600" cy="2199640"/>
+            <wp:effectExtent l="0" t="0" r="0" b="0"/>
+            <wp:wrapSquare wrapText="largest"/>
+            <wp:docPr id="9" name="Image1" descr=""/>
+            <wp:cNvGraphicFramePr>
+              <a:graphicFrameLocks xmlns:a="http://schemas.openxmlformats.org/drawingml/2006/main" noChangeAspect="1"/>
+            </wp:cNvGraphicFramePr>
+            <a:graphic xmlns:a="http://schemas.openxmlformats.org/drawingml/2006/main">
+              <a:graphicData uri="http://schemas.openxmlformats.org/drawingml/2006/picture">
+                <pic:pic xmlns:pic="http://schemas.openxmlformats.org/drawingml/2006/picture">
+                  <pic:nvPicPr>
+                    <pic:cNvPr id="9" name="Image1" descr=""/>
+                    <pic:cNvPicPr>
+                      <a:picLocks noChangeAspect="1" noChangeArrowheads="1"/>
+                    </pic:cNvPicPr>
+                  </pic:nvPicPr>
+                  <pic:blipFill>
+                    <a:blip r:embed="rId10"/>
+                    <a:stretch>
+                      <a:fillRect/>
+                    </a:stretch>
+                  </pic:blipFill>
+                  <pic:spPr bwMode="auto">
+                    <a:xfrm>
+                      <a:off x="0" y="0"/>
+                      <a:ext cx="5943600" cy="2199640"/>
+                    </a:xfrm>
+                    <a:prstGeom prst="rect">
+                      <a:avLst/>
+                    </a:prstGeom>
+                  </pic:spPr>
+                </pic:pic>
+              </a:graphicData>
+            </a:graphic>
+          </wp:anchor>
+        </w:drawing>
+      </w:r>
+      <w:r>
+        <w:rPr/>
+        <w:br/>
+        <w:t>Menambahkan Fungsi Modal, dengan menerapkan DOM</w:t>
+      </w:r>
+    </w:p>
+    <w:p>
+      <w:pPr>
+        <w:pStyle w:val="Normal"/>
+        <w:rPr/>
+      </w:pPr>
+      <w:r>
+        <w:rPr/>
+      </w:r>
+    </w:p>
+    <w:p>
+      <w:pPr>
+        <w:pStyle w:val="Normal"/>
+        <w:rPr/>
+      </w:pPr>
+      <w:r>
+        <w:rPr/>
+      </w:r>
+    </w:p>
+    <w:p>
+      <w:pPr>
+        <w:pStyle w:val="Normal"/>
+        <w:spacing w:before="0" w:after="160"/>
+        <w:rPr/>
+      </w:pPr>
+      <w:r>
+        <w:drawing>
+          <wp:anchor behindDoc="0" distT="0" distB="0" distL="0" distR="0" simplePos="0" locked="0" layoutInCell="0" allowOverlap="1" relativeHeight="11">
+            <wp:simplePos x="0" y="0"/>
+            <wp:positionH relativeFrom="column">
+              <wp:align>center</wp:align>
+            </wp:positionH>
+            <wp:positionV relativeFrom="paragraph">
+              <wp:posOffset>635</wp:posOffset>
+            </wp:positionV>
+            <wp:extent cx="5943600" cy="5045075"/>
+            <wp:effectExtent l="0" t="0" r="0" b="0"/>
+            <wp:wrapSquare wrapText="largest"/>
+            <wp:docPr id="10" name="Image2" descr=""/>
+            <wp:cNvGraphicFramePr>
+              <a:graphicFrameLocks xmlns:a="http://schemas.openxmlformats.org/drawingml/2006/main" noChangeAspect="1"/>
+            </wp:cNvGraphicFramePr>
+            <a:graphic xmlns:a="http://schemas.openxmlformats.org/drawingml/2006/main">
+              <a:graphicData uri="http://schemas.openxmlformats.org/drawingml/2006/picture">
+                <pic:pic xmlns:pic="http://schemas.openxmlformats.org/drawingml/2006/picture">
+                  <pic:nvPicPr>
+                    <pic:cNvPr id="10" name="Image2" descr=""/>
+                    <pic:cNvPicPr>
+                      <a:picLocks noChangeAspect="1" noChangeArrowheads="1"/>
+                    </pic:cNvPicPr>
+                  </pic:nvPicPr>
+                  <pic:blipFill>
+                    <a:blip r:embed="rId11"/>
+                    <a:stretch>
+                      <a:fillRect/>
+                    </a:stretch>
+                  </pic:blipFill>
+                  <pic:spPr bwMode="auto">
+                    <a:xfrm>
+                      <a:off x="0" y="0"/>
+                      <a:ext cx="5943600" cy="5045075"/>
+                    </a:xfrm>
+                    <a:prstGeom prst="rect">
+                      <a:avLst/>
+                    </a:prstGeom>
+                  </pic:spPr>
+                </pic:pic>
+              </a:graphicData>
+            </a:graphic>
+          </wp:anchor>
+        </w:drawing>
+      </w:r>
+      <w:r>
+        <w:rPr/>
+        <w:t>Menerapkan Array Prototype Find, dalam mendari data araay dalam table “data_program”</w:t>
+      </w:r>
     </w:p>
     <w:sectPr>
+      <w:type w:val="nextPage"/>
       <w:pgSz w:w="12240" w:h="15840"/>
-      <w:pgMar w:top="1440" w:right="1440" w:bottom="1440" w:left="1440" w:header="708" w:footer="708" w:gutter="0"/>
-      <w:cols w:space="708"/>
-      <w:docGrid w:linePitch="360"/>
+      <w:pgMar w:left="1440" w:right="1440" w:gutter="0" w:header="0" w:top="1440" w:footer="0" w:bottom="1440"/>
+      <w:pgNumType w:fmt="decimal"/>
+      <w:formProt w:val="false"/>
+      <w:textDirection w:val="lrTb"/>
+      <w:docGrid w:type="default" w:linePitch="360" w:charSpace="4096"/>
     </w:sectPr>
   </w:body>
 </w:document>
 </file>
 
 <file path=word/styles.xml><?xml version="1.0" encoding="utf-8"?>
-<w:styles xmlns:mc="http://schemas.openxmlformats.org/markup-compatibility/2006" xmlns:r="http://schemas.openxmlformats.org/officeDocument/2006/relationships" xmlns:w="http://schemas.openxmlformats.org/wordprocessingml/2006/main" xmlns:w14="http://schemas.microsoft.com/office/word/2010/wordml" xmlns:w15="http://schemas.microsoft.com/office/word/2012/wordml" mc:Ignorable="w14 w15">
+<w:styles xmlns:w="http://schemas.openxmlformats.org/wordprocessingml/2006/main" xmlns:w14="http://schemas.microsoft.com/office/word/2010/wordml" xmlns:mc="http://schemas.openxmlformats.org/markup-compatibility/2006" mc:Ignorable="w14">
   <w:docDefaults>
     <w:rPrDefault>
       <w:rPr>
-        <w:rFonts w:asciiTheme="minorHAnsi" w:eastAsiaTheme="minorHAnsi" w:hAnsiTheme="minorHAnsi" w:cstheme="minorBidi"/>
+        <w:rFonts w:ascii="Calibri" w:hAnsi="Calibri" w:eastAsia="Calibri" w:cs="" w:asciiTheme="minorHAnsi" w:cstheme="minorBidi" w:eastAsiaTheme="minorHAnsi" w:hAnsiTheme="minorHAnsi"/>
         <w:sz w:val="22"/>
         <w:szCs w:val="22"/>
         <w:lang w:val="en-US" w:eastAsia="en-US" w:bidi="ar-SA"/>
@@ -415,21 +690,21 @@
     </w:rPrDefault>
     <w:pPrDefault>
       <w:pPr>
-        <w:spacing w:after="160" w:line="259" w:lineRule="auto"/>
+        <w:suppressAutoHyphens w:val="true"/>
       </w:pPr>
     </w:pPrDefault>
   </w:docDefaults>
   <w:latentStyles w:defLockedState="0" w:defUIPriority="99" w:defSemiHidden="0" w:defUnhideWhenUsed="0" w:defQFormat="0" w:count="371">
     <w:lsdException w:name="Normal" w:uiPriority="0" w:qFormat="1"/>
     <w:lsdException w:name="heading 1" w:uiPriority="9" w:qFormat="1"/>
-    <w:lsdException w:name="heading 2" w:semiHidden="1" w:uiPriority="9" w:unhideWhenUsed="1" w:qFormat="1"/>
-    <w:lsdException w:name="heading 3" w:semiHidden="1" w:uiPriority="9" w:unhideWhenUsed="1" w:qFormat="1"/>
-    <w:lsdException w:name="heading 4" w:semiHidden="1" w:uiPriority="9" w:unhideWhenUsed="1" w:qFormat="1"/>
-    <w:lsdException w:name="heading 5" w:semiHidden="1" w:uiPriority="9" w:unhideWhenUsed="1" w:qFormat="1"/>
-    <w:lsdException w:name="heading 6" w:semiHidden="1" w:uiPriority="9" w:unhideWhenUsed="1" w:qFormat="1"/>
-    <w:lsdException w:name="heading 7" w:semiHidden="1" w:uiPriority="9" w:unhideWhenUsed="1" w:qFormat="1"/>
-    <w:lsdException w:name="heading 8" w:semiHidden="1" w:uiPriority="9" w:unhideWhenUsed="1" w:qFormat="1"/>
-    <w:lsdException w:name="heading 9" w:semiHidden="1" w:uiPriority="9" w:unhideWhenUsed="1" w:qFormat="1"/>
+    <w:lsdException w:name="heading 2" w:uiPriority="9" w:semiHidden="1" w:unhideWhenUsed="1" w:qFormat="1"/>
+    <w:lsdException w:name="heading 3" w:uiPriority="9" w:semiHidden="1" w:unhideWhenUsed="1" w:qFormat="1"/>
+    <w:lsdException w:name="heading 4" w:uiPriority="9" w:semiHidden="1" w:unhideWhenUsed="1" w:qFormat="1"/>
+    <w:lsdException w:name="heading 5" w:uiPriority="9" w:semiHidden="1" w:unhideWhenUsed="1" w:qFormat="1"/>
+    <w:lsdException w:name="heading 6" w:uiPriority="9" w:semiHidden="1" w:unhideWhenUsed="1" w:qFormat="1"/>
+    <w:lsdException w:name="heading 7" w:uiPriority="9" w:semiHidden="1" w:unhideWhenUsed="1" w:qFormat="1"/>
+    <w:lsdException w:name="heading 8" w:uiPriority="9" w:semiHidden="1" w:unhideWhenUsed="1" w:qFormat="1"/>
+    <w:lsdException w:name="heading 9" w:uiPriority="9" w:semiHidden="1" w:unhideWhenUsed="1" w:qFormat="1"/>
     <w:lsdException w:name="index 1" w:semiHidden="1" w:unhideWhenUsed="1"/>
     <w:lsdException w:name="index 2" w:semiHidden="1" w:unhideWhenUsed="1"/>
     <w:lsdException w:name="index 3" w:semiHidden="1" w:unhideWhenUsed="1"/>
@@ -439,22 +714,22 @@
     <w:lsdException w:name="index 7" w:semiHidden="1" w:unhideWhenUsed="1"/>
     <w:lsdException w:name="index 8" w:semiHidden="1" w:unhideWhenUsed="1"/>
     <w:lsdException w:name="index 9" w:semiHidden="1" w:unhideWhenUsed="1"/>
-    <w:lsdException w:name="toc 1" w:semiHidden="1" w:uiPriority="39" w:unhideWhenUsed="1"/>
-    <w:lsdException w:name="toc 2" w:semiHidden="1" w:uiPriority="39" w:unhideWhenUsed="1"/>
-    <w:lsdException w:name="toc 3" w:semiHidden="1" w:uiPriority="39" w:unhideWhenUsed="1"/>
-    <w:lsdException w:name="toc 4" w:semiHidden="1" w:uiPriority="39" w:unhideWhenUsed="1"/>
-    <w:lsdException w:name="toc 5" w:semiHidden="1" w:uiPriority="39" w:unhideWhenUsed="1"/>
-    <w:lsdException w:name="toc 6" w:semiHidden="1" w:uiPriority="39" w:unhideWhenUsed="1"/>
-    <w:lsdException w:name="toc 7" w:semiHidden="1" w:uiPriority="39" w:unhideWhenUsed="1"/>
-    <w:lsdException w:name="toc 8" w:semiHidden="1" w:uiPriority="39" w:unhideWhenUsed="1"/>
-    <w:lsdException w:name="toc 9" w:semiHidden="1" w:uiPriority="39" w:unhideWhenUsed="1"/>
+    <w:lsdException w:name="toc 1" w:uiPriority="39" w:semiHidden="1" w:unhideWhenUsed="1"/>
+    <w:lsdException w:name="toc 2" w:uiPriority="39" w:semiHidden="1" w:unhideWhenUsed="1"/>
+    <w:lsdException w:name="toc 3" w:uiPriority="39" w:semiHidden="1" w:unhideWhenUsed="1"/>
+    <w:lsdException w:name="toc 4" w:uiPriority="39" w:semiHidden="1" w:unhideWhenUsed="1"/>
+    <w:lsdException w:name="toc 5" w:uiPriority="39" w:semiHidden="1" w:unhideWhenUsed="1"/>
+    <w:lsdException w:name="toc 6" w:uiPriority="39" w:semiHidden="1" w:unhideWhenUsed="1"/>
+    <w:lsdException w:name="toc 7" w:uiPriority="39" w:semiHidden="1" w:unhideWhenUsed="1"/>
+    <w:lsdException w:name="toc 8" w:uiPriority="39" w:semiHidden="1" w:unhideWhenUsed="1"/>
+    <w:lsdException w:name="toc 9" w:uiPriority="39" w:semiHidden="1" w:unhideWhenUsed="1"/>
     <w:lsdException w:name="Normal Indent" w:semiHidden="1" w:unhideWhenUsed="1"/>
     <w:lsdException w:name="footnote text" w:semiHidden="1" w:unhideWhenUsed="1"/>
     <w:lsdException w:name="annotation text" w:semiHidden="1" w:unhideWhenUsed="1"/>
     <w:lsdException w:name="header" w:semiHidden="1" w:unhideWhenUsed="1"/>
     <w:lsdException w:name="footer" w:semiHidden="1" w:unhideWhenUsed="1"/>
     <w:lsdException w:name="index heading" w:semiHidden="1" w:unhideWhenUsed="1"/>
-    <w:lsdException w:name="caption" w:semiHidden="1" w:uiPriority="35" w:unhideWhenUsed="1" w:qFormat="1"/>
+    <w:lsdException w:name="caption" w:uiPriority="35" w:semiHidden="1" w:unhideWhenUsed="1" w:qFormat="1"/>
     <w:lsdException w:name="table of figures" w:semiHidden="1" w:unhideWhenUsed="1"/>
     <w:lsdException w:name="envelope address" w:semiHidden="1" w:unhideWhenUsed="1"/>
     <w:lsdException w:name="envelope return" w:semiHidden="1" w:unhideWhenUsed="1"/>
@@ -485,7 +760,7 @@
     <w:lsdException w:name="Title" w:uiPriority="10" w:qFormat="1"/>
     <w:lsdException w:name="Closing" w:semiHidden="1" w:unhideWhenUsed="1"/>
     <w:lsdException w:name="Signature" w:semiHidden="1" w:unhideWhenUsed="1"/>
-    <w:lsdException w:name="Default Paragraph Font" w:semiHidden="1" w:uiPriority="1" w:unhideWhenUsed="1"/>
+    <w:lsdException w:name="Default Paragraph Font" w:uiPriority="1" w:semiHidden="1" w:unhideWhenUsed="1"/>
     <w:lsdException w:name="Body Text" w:semiHidden="1" w:unhideWhenUsed="1"/>
     <w:lsdException w:name="Body Text Indent" w:semiHidden="1" w:unhideWhenUsed="1"/>
     <w:lsdException w:name="List Continue" w:semiHidden="1" w:unhideWhenUsed="1"/>
@@ -685,8 +960,8 @@
     <w:lsdException w:name="Subtle Reference" w:uiPriority="31" w:qFormat="1"/>
     <w:lsdException w:name="Intense Reference" w:uiPriority="32" w:qFormat="1"/>
     <w:lsdException w:name="Book Title" w:uiPriority="33" w:qFormat="1"/>
-    <w:lsdException w:name="Bibliography" w:semiHidden="1" w:uiPriority="37" w:unhideWhenUsed="1"/>
-    <w:lsdException w:name="TOC Heading" w:semiHidden="1" w:uiPriority="39" w:unhideWhenUsed="1" w:qFormat="1"/>
+    <w:lsdException w:name="Bibliography" w:uiPriority="37" w:semiHidden="1" w:unhideWhenUsed="1"/>
+    <w:lsdException w:name="TOC Heading" w:uiPriority="39" w:semiHidden="1" w:unhideWhenUsed="1" w:qFormat="1"/>
     <w:lsdException w:name="Plain Table 1" w:uiPriority="41"/>
     <w:lsdException w:name="Plain Table 2" w:uiPriority="42"/>
     <w:lsdException w:name="Plain Table 3" w:uiPriority="43"/>
@@ -792,15 +1067,98 @@
     <w:lsdException w:name="List Table 6 Colorful Accent 6" w:uiPriority="51"/>
     <w:lsdException w:name="List Table 7 Colorful Accent 6" w:uiPriority="52"/>
   </w:latentStyles>
-  <w:style w:type="paragraph" w:default="1" w:styleId="Normal">
+  <w:style w:type="paragraph" w:styleId="Normal" w:default="1">
     <w:name w:val="Normal"/>
     <w:qFormat/>
+    <w:pPr>
+      <w:widowControl/>
+      <w:suppressAutoHyphens w:val="true"/>
+      <w:bidi w:val="0"/>
+      <w:spacing w:lineRule="auto" w:line="259" w:before="0" w:after="160"/>
+      <w:jc w:val="left"/>
+    </w:pPr>
+    <w:rPr>
+      <w:rFonts w:ascii="Calibri" w:hAnsi="Calibri" w:eastAsia="Calibri" w:cs="" w:asciiTheme="minorHAnsi" w:cstheme="minorBidi" w:eastAsiaTheme="minorHAnsi" w:hAnsiTheme="minorHAnsi"/>
+      <w:color w:val="auto"/>
+      <w:kern w:val="0"/>
+      <w:sz w:val="22"/>
+      <w:szCs w:val="22"/>
+      <w:lang w:val="en-US" w:eastAsia="en-US" w:bidi="ar-SA"/>
+    </w:rPr>
   </w:style>
-  <w:style w:type="character" w:default="1" w:styleId="DefaultParagraphFont">
+  <w:style w:type="character" w:styleId="DefaultParagraphFont" w:default="1">
     <w:name w:val="Default Paragraph Font"/>
     <w:uiPriority w:val="1"/>
     <w:semiHidden/>
     <w:unhideWhenUsed/>
+    <w:qFormat/>
+    <w:rPr/>
+  </w:style>
+  <w:style w:type="paragraph" w:styleId="Heading">
+    <w:name w:val="Heading"/>
+    <w:basedOn w:val="Normal"/>
+    <w:next w:val="TextBody"/>
+    <w:qFormat/>
+    <w:pPr>
+      <w:keepNext w:val="true"/>
+      <w:spacing w:before="240" w:after="120"/>
+    </w:pPr>
+    <w:rPr>
+      <w:rFonts w:ascii="Liberation Sans" w:hAnsi="Liberation Sans" w:eastAsia="Noto Sans CJK SC" w:cs="Noto Sans CJK SC"/>
+      <w:sz w:val="28"/>
+      <w:szCs w:val="28"/>
+    </w:rPr>
+  </w:style>
+  <w:style w:type="paragraph" w:styleId="TextBody">
+    <w:name w:val="Body Text"/>
+    <w:basedOn w:val="Normal"/>
+    <w:pPr>
+      <w:spacing w:lineRule="auto" w:line="276" w:before="0" w:after="140"/>
+    </w:pPr>
+    <w:rPr/>
+  </w:style>
+  <w:style w:type="paragraph" w:styleId="List">
+    <w:name w:val="List"/>
+    <w:basedOn w:val="TextBody"/>
+    <w:pPr/>
+    <w:rPr>
+      <w:rFonts w:cs="Noto Sans CJK SC"/>
+    </w:rPr>
+  </w:style>
+  <w:style w:type="paragraph" w:styleId="Caption">
+    <w:name w:val="Caption"/>
+    <w:basedOn w:val="Normal"/>
+    <w:qFormat/>
+    <w:pPr>
+      <w:suppressLineNumbers/>
+      <w:spacing w:before="120" w:after="120"/>
+    </w:pPr>
+    <w:rPr>
+      <w:rFonts w:cs="Noto Sans CJK SC"/>
+      <w:i/>
+      <w:iCs/>
+      <w:sz w:val="24"/>
+      <w:szCs w:val="24"/>
+    </w:rPr>
+  </w:style>
+  <w:style w:type="paragraph" w:styleId="Index">
+    <w:name w:val="Index"/>
+    <w:basedOn w:val="Normal"/>
+    <w:qFormat/>
+    <w:pPr>
+      <w:suppressLineNumbers/>
+    </w:pPr>
+    <w:rPr>
+      <w:rFonts w:cs="Noto Sans CJK SC"/>
+      <w:lang w:val="zxx" w:eastAsia="zxx" w:bidi="zxx"/>
+    </w:rPr>
+  </w:style>
+  <w:style w:type="numbering" w:styleId="NoList" w:default="1">
+    <w:name w:val="No List"/>
+    <w:uiPriority w:val="99"/>
+    <w:semiHidden/>
+    <w:unhideWhenUsed/>
+    <w:qFormat/>
   </w:style>
   <w:style w:type="table" w:default="1" w:styleId="TableNormal">
     <w:name w:val="Normal Table"/>
@@ -808,7 +1166,6 @@
     <w:semiHidden/>
     <w:unhideWhenUsed/>
     <w:tblPr>
-      <w:tblInd w:w="0" w:type="dxa"/>
       <w:tblCellMar>
         <w:top w:w="0" w:type="dxa"/>
         <w:left w:w="108" w:type="dxa"/>
@@ -816,12 +1173,6 @@
         <w:right w:w="108" w:type="dxa"/>
       </w:tblCellMar>
     </w:tblPr>
-  </w:style>
-  <w:style w:type="numbering" w:default="1" w:styleId="NoList">
-    <w:name w:val="No List"/>
-    <w:uiPriority w:val="99"/>
-    <w:semiHidden/>
-    <w:unhideWhenUsed/>
   </w:style>
 </w:styles>
 </file>

</xml_diff>

<commit_message>
Master : Menambahkan  Footer
</commit_message>
<xml_diff>
--- a/dokumentasi/Dokumentasi-18312175-hamdan-habibi.docx
+++ b/dokumentasi/Dokumentasi-18312175-hamdan-habibi.docx
@@ -1,78 +1,42 @@
 
 <file path=word/document.xml><?xml version="1.0" encoding="utf-8"?>
-<w:document xmlns:o="urn:schemas-microsoft-com:office:office" xmlns:r="http://schemas.openxmlformats.org/officeDocument/2006/relationships" xmlns:v="urn:schemas-microsoft-com:vml" xmlns:w="http://schemas.openxmlformats.org/wordprocessingml/2006/main" xmlns:w10="urn:schemas-microsoft-com:office:word" xmlns:wp="http://schemas.openxmlformats.org/drawingml/2006/wordprocessingDrawing" xmlns:wps="http://schemas.microsoft.com/office/word/2010/wordprocessingShape" xmlns:wpg="http://schemas.microsoft.com/office/word/2010/wordprocessingGroup" xmlns:mc="http://schemas.openxmlformats.org/markup-compatibility/2006" xmlns:wp14="http://schemas.microsoft.com/office/word/2010/wordprocessingDrawing" xmlns:w14="http://schemas.microsoft.com/office/word/2010/wordml" xmlns:w15="http://schemas.microsoft.com/office/word/2012/wordml" mc:Ignorable="w14 wp14 w15">
+<w:document xmlns:wpc="http://schemas.microsoft.com/office/word/2010/wordprocessingCanvas" xmlns:mc="http://schemas.openxmlformats.org/markup-compatibility/2006" xmlns:o="urn:schemas-microsoft-com:office:office" xmlns:r="http://schemas.openxmlformats.org/officeDocument/2006/relationships" xmlns:m="http://schemas.openxmlformats.org/officeDocument/2006/math" xmlns:v="urn:schemas-microsoft-com:vml" xmlns:wp14="http://schemas.microsoft.com/office/word/2010/wordprocessingDrawing" xmlns:wp="http://schemas.openxmlformats.org/drawingml/2006/wordprocessingDrawing" xmlns:w10="urn:schemas-microsoft-com:office:word" xmlns:w="http://schemas.openxmlformats.org/wordprocessingml/2006/main" xmlns:w14="http://schemas.microsoft.com/office/word/2010/wordml" xmlns:w15="http://schemas.microsoft.com/office/word/2012/wordml" xmlns:wpg="http://schemas.microsoft.com/office/word/2010/wordprocessingGroup" xmlns:wpi="http://schemas.microsoft.com/office/word/2010/wordprocessingInk" xmlns:wne="http://schemas.microsoft.com/office/word/2006/wordml" xmlns:wps="http://schemas.microsoft.com/office/word/2010/wordprocessingShape" mc:Ignorable="w14 w15 wp14">
   <w:body>
     <w:p>
+      <w:r>
+        <w:t>Nama : Hamdan Habibi</w:t>
+      </w:r>
+    </w:p>
+    <w:p>
+      <w:r>
+        <w:t>Npm : 18312175</w:t>
+      </w:r>
+    </w:p>
+    <w:p/>
+    <w:p>
+      <w:r>
+        <w:t>Dokumentasi Projek Akhir</w:t>
+      </w:r>
+    </w:p>
+    <w:p/>
+    <w:p>
       <w:pPr>
-        <w:pStyle w:val="Normal"/>
-        <w:rPr/>
+        <w:jc w:val="center"/>
       </w:pPr>
       <w:r>
-        <w:rPr/>
-        <w:t>Nama : Hamdan Habibi</w:t>
-      </w:r>
-    </w:p>
-    <w:p>
-      <w:pPr>
-        <w:pStyle w:val="Normal"/>
-        <w:rPr/>
-      </w:pPr>
-      <w:r>
-        <w:rPr/>
-        <w:t>Npm : 18312175</w:t>
-      </w:r>
-    </w:p>
-    <w:p>
-      <w:pPr>
-        <w:pStyle w:val="Normal"/>
-        <w:rPr/>
-      </w:pPr>
-      <w:r>
-        <w:rPr/>
-      </w:r>
-    </w:p>
-    <w:p>
-      <w:pPr>
-        <w:pStyle w:val="Normal"/>
-        <w:rPr/>
-      </w:pPr>
-      <w:r>
-        <w:rPr/>
-        <w:t>Dokumentasi Projek Akhir</w:t>
-      </w:r>
-    </w:p>
-    <w:p>
-      <w:pPr>
-        <w:pStyle w:val="Normal"/>
-        <w:rPr/>
-      </w:pPr>
-      <w:r>
-        <w:rPr/>
-      </w:r>
-    </w:p>
-    <w:p>
-      <w:pPr>
-        <w:pStyle w:val="Normal"/>
-        <w:jc w:val="center"/>
-        <w:rPr/>
-      </w:pPr>
-      <w:r>
-        <w:rPr/>
         <w:t>Tugas saya berfokus pada halaman landing page/ home</w:t>
       </w:r>
     </w:p>
     <w:p>
-      <w:pPr>
-        <w:pStyle w:val="Normal"/>
-        <w:rPr/>
-      </w:pPr>
-      <w:r>
-        <w:rPr/>
+      <w:r>
+        <w:rPr>
+          <w:noProof/>
+        </w:rPr>
         <w:drawing>
           <wp:inline distT="0" distB="0" distL="0" distR="0">
             <wp:extent cx="5943600" cy="297180"/>
             <wp:effectExtent l="0" t="0" r="0" b="0"/>
-            <wp:docPr id="1" name="Picture 1" descr=""/>
+            <wp:docPr id="1" name="Picture 1"/>
             <wp:cNvGraphicFramePr>
               <a:graphicFrameLocks xmlns:a="http://schemas.openxmlformats.org/drawingml/2006/main" noChangeAspect="1"/>
             </wp:cNvGraphicFramePr>
@@ -80,13 +44,13 @@
               <a:graphicData uri="http://schemas.openxmlformats.org/drawingml/2006/picture">
                 <pic:pic xmlns:pic="http://schemas.openxmlformats.org/drawingml/2006/picture">
                   <pic:nvPicPr>
-                    <pic:cNvPr id="1" name="Picture 1" descr=""/>
+                    <pic:cNvPr id="1" name="Picture 1"/>
                     <pic:cNvPicPr>
                       <a:picLocks noChangeAspect="1" noChangeArrowheads="1"/>
                     </pic:cNvPicPr>
                   </pic:nvPicPr>
                   <pic:blipFill>
-                    <a:blip r:embed="rId2"/>
+                    <a:blip r:embed="rId4"/>
                     <a:stretch>
                       <a:fillRect/>
                     </a:stretch>
@@ -108,27 +72,20 @@
       </w:r>
     </w:p>
     <w:p>
-      <w:pPr>
-        <w:pStyle w:val="Normal"/>
-        <w:rPr/>
-      </w:pPr>
-      <w:r>
-        <w:rPr/>
+      <w:r>
         <w:t>Membuat navbar, responsiv</w:t>
       </w:r>
     </w:p>
     <w:p>
-      <w:pPr>
-        <w:pStyle w:val="Normal"/>
-        <w:rPr/>
-      </w:pPr>
-      <w:r>
-        <w:rPr/>
+      <w:r>
+        <w:rPr>
+          <w:noProof/>
+        </w:rPr>
         <w:drawing>
           <wp:inline distT="0" distB="0" distL="0" distR="0">
             <wp:extent cx="5943600" cy="1606550"/>
             <wp:effectExtent l="0" t="0" r="0" b="0"/>
-            <wp:docPr id="2" name="Picture 2" descr=""/>
+            <wp:docPr id="2" name="Picture 2"/>
             <wp:cNvGraphicFramePr>
               <a:graphicFrameLocks xmlns:a="http://schemas.openxmlformats.org/drawingml/2006/main" noChangeAspect="1"/>
             </wp:cNvGraphicFramePr>
@@ -136,13 +93,13 @@
               <a:graphicData uri="http://schemas.openxmlformats.org/drawingml/2006/picture">
                 <pic:pic xmlns:pic="http://schemas.openxmlformats.org/drawingml/2006/picture">
                   <pic:nvPicPr>
-                    <pic:cNvPr id="2" name="Picture 2" descr=""/>
+                    <pic:cNvPr id="2" name="Picture 2"/>
                     <pic:cNvPicPr>
                       <a:picLocks noChangeAspect="1" noChangeArrowheads="1"/>
                     </pic:cNvPicPr>
                   </pic:nvPicPr>
                   <pic:blipFill>
-                    <a:blip r:embed="rId3"/>
+                    <a:blip r:embed="rId5"/>
                     <a:stretch>
                       <a:fillRect/>
                     </a:stretch>
@@ -164,27 +121,20 @@
       </w:r>
     </w:p>
     <w:p>
-      <w:pPr>
-        <w:pStyle w:val="Normal"/>
-        <w:rPr/>
-      </w:pPr>
-      <w:r>
-        <w:rPr/>
+      <w:r>
         <w:t>Membuat section Hero</w:t>
       </w:r>
     </w:p>
     <w:p>
-      <w:pPr>
-        <w:pStyle w:val="Normal"/>
-        <w:rPr/>
-      </w:pPr>
-      <w:r>
-        <w:rPr/>
+      <w:r>
+        <w:rPr>
+          <w:noProof/>
+        </w:rPr>
         <w:drawing>
           <wp:inline distT="0" distB="0" distL="0" distR="0">
             <wp:extent cx="5943600" cy="1584960"/>
             <wp:effectExtent l="0" t="0" r="0" b="0"/>
-            <wp:docPr id="3" name="Picture 3" descr=""/>
+            <wp:docPr id="3" name="Picture 3"/>
             <wp:cNvGraphicFramePr>
               <a:graphicFrameLocks xmlns:a="http://schemas.openxmlformats.org/drawingml/2006/main" noChangeAspect="1"/>
             </wp:cNvGraphicFramePr>
@@ -192,13 +142,13 @@
               <a:graphicData uri="http://schemas.openxmlformats.org/drawingml/2006/picture">
                 <pic:pic xmlns:pic="http://schemas.openxmlformats.org/drawingml/2006/picture">
                   <pic:nvPicPr>
-                    <pic:cNvPr id="3" name="Picture 3" descr=""/>
+                    <pic:cNvPr id="3" name="Picture 3"/>
                     <pic:cNvPicPr>
                       <a:picLocks noChangeAspect="1" noChangeArrowheads="1"/>
                     </pic:cNvPicPr>
                   </pic:nvPicPr>
                   <pic:blipFill>
-                    <a:blip r:embed="rId4"/>
+                    <a:blip r:embed="rId6"/>
                     <a:stretch>
                       <a:fillRect/>
                     </a:stretch>
@@ -220,27 +170,21 @@
       </w:r>
     </w:p>
     <w:p>
-      <w:pPr>
-        <w:pStyle w:val="Normal"/>
-        <w:rPr/>
-      </w:pPr>
-      <w:r>
-        <w:rPr/>
+      <w:r>
         <w:t>Membuat section Card</w:t>
       </w:r>
     </w:p>
     <w:p>
-      <w:pPr>
-        <w:pStyle w:val="Normal"/>
-        <w:rPr/>
-      </w:pPr>
-      <w:r>
-        <w:rPr/>
+      <w:r>
+        <w:rPr>
+          <w:noProof/>
+        </w:rPr>
+        <w:lastRenderedPageBreak/>
         <w:drawing>
           <wp:inline distT="0" distB="0" distL="0" distR="0">
             <wp:extent cx="5943600" cy="2404110"/>
             <wp:effectExtent l="0" t="0" r="0" b="0"/>
-            <wp:docPr id="4" name="Picture 4" descr=""/>
+            <wp:docPr id="4" name="Picture 4"/>
             <wp:cNvGraphicFramePr>
               <a:graphicFrameLocks xmlns:a="http://schemas.openxmlformats.org/drawingml/2006/main" noChangeAspect="1"/>
             </wp:cNvGraphicFramePr>
@@ -248,13 +192,13 @@
               <a:graphicData uri="http://schemas.openxmlformats.org/drawingml/2006/picture">
                 <pic:pic xmlns:pic="http://schemas.openxmlformats.org/drawingml/2006/picture">
                   <pic:nvPicPr>
-                    <pic:cNvPr id="4" name="Picture 4" descr=""/>
+                    <pic:cNvPr id="4" name="Picture 4"/>
                     <pic:cNvPicPr>
                       <a:picLocks noChangeAspect="1" noChangeArrowheads="1"/>
                     </pic:cNvPicPr>
                   </pic:nvPicPr>
                   <pic:blipFill>
-                    <a:blip r:embed="rId5"/>
+                    <a:blip r:embed="rId7"/>
                     <a:stretch>
                       <a:fillRect/>
                     </a:stretch>
@@ -276,27 +220,20 @@
       </w:r>
     </w:p>
     <w:p>
-      <w:pPr>
-        <w:pStyle w:val="Normal"/>
-        <w:rPr/>
-      </w:pPr>
-      <w:r>
-        <w:rPr/>
+      <w:r>
         <w:t>Membuat section program</w:t>
       </w:r>
     </w:p>
     <w:p>
-      <w:pPr>
-        <w:pStyle w:val="Normal"/>
-        <w:rPr/>
-      </w:pPr>
-      <w:r>
-        <w:rPr/>
+      <w:r>
+        <w:rPr>
+          <w:noProof/>
+        </w:rPr>
         <w:drawing>
           <wp:inline distT="0" distB="0" distL="0" distR="0">
             <wp:extent cx="5943600" cy="2204085"/>
             <wp:effectExtent l="0" t="0" r="0" b="0"/>
-            <wp:docPr id="5" name="Picture 5" descr=""/>
+            <wp:docPr id="5" name="Picture 5"/>
             <wp:cNvGraphicFramePr>
               <a:graphicFrameLocks xmlns:a="http://schemas.openxmlformats.org/drawingml/2006/main" noChangeAspect="1"/>
             </wp:cNvGraphicFramePr>
@@ -304,13 +241,13 @@
               <a:graphicData uri="http://schemas.openxmlformats.org/drawingml/2006/picture">
                 <pic:pic xmlns:pic="http://schemas.openxmlformats.org/drawingml/2006/picture">
                   <pic:nvPicPr>
-                    <pic:cNvPr id="5" name="Picture 5" descr=""/>
+                    <pic:cNvPr id="5" name="Picture 5"/>
                     <pic:cNvPicPr>
                       <a:picLocks noChangeAspect="1" noChangeArrowheads="1"/>
                     </pic:cNvPicPr>
                   </pic:nvPicPr>
                   <pic:blipFill>
-                    <a:blip r:embed="rId6"/>
+                    <a:blip r:embed="rId8"/>
                     <a:stretch>
                       <a:fillRect/>
                     </a:stretch>
@@ -332,36 +269,22 @@
       </w:r>
     </w:p>
     <w:p>
-      <w:pPr>
-        <w:pStyle w:val="Normal"/>
-        <w:rPr/>
-      </w:pPr>
-      <w:r>
-        <w:rPr/>
+      <w:r>
         <w:t>Menambahkan feature dark mode</w:t>
       </w:r>
     </w:p>
-    <w:p>
-      <w:pPr>
-        <w:pStyle w:val="Normal"/>
-        <w:rPr/>
-      </w:pPr>
-      <w:r>
-        <w:rPr/>
-      </w:r>
-    </w:p>
-    <w:p>
-      <w:pPr>
-        <w:pStyle w:val="Normal"/>
-        <w:rPr/>
-      </w:pPr>
-      <w:r>
-        <w:rPr/>
+    <w:p/>
+    <w:p>
+      <w:r>
+        <w:rPr>
+          <w:noProof/>
+        </w:rPr>
+        <w:lastRenderedPageBreak/>
         <w:drawing>
           <wp:inline distT="0" distB="0" distL="0" distR="0">
             <wp:extent cx="5943600" cy="4949190"/>
             <wp:effectExtent l="0" t="0" r="0" b="0"/>
-            <wp:docPr id="6" name="Picture 6" descr=""/>
+            <wp:docPr id="6" name="Picture 6"/>
             <wp:cNvGraphicFramePr>
               <a:graphicFrameLocks xmlns:a="http://schemas.openxmlformats.org/drawingml/2006/main" noChangeAspect="1"/>
             </wp:cNvGraphicFramePr>
@@ -369,13 +292,13 @@
               <a:graphicData uri="http://schemas.openxmlformats.org/drawingml/2006/picture">
                 <pic:pic xmlns:pic="http://schemas.openxmlformats.org/drawingml/2006/picture">
                   <pic:nvPicPr>
-                    <pic:cNvPr id="6" name="Picture 6" descr=""/>
+                    <pic:cNvPr id="6" name="Picture 6"/>
                     <pic:cNvPicPr>
                       <a:picLocks noChangeAspect="1" noChangeArrowheads="1"/>
                     </pic:cNvPicPr>
                   </pic:nvPicPr>
                   <pic:blipFill>
-                    <a:blip r:embed="rId7"/>
+                    <a:blip r:embed="rId9"/>
                     <a:stretch>
                       <a:fillRect/>
                     </a:stretch>
@@ -397,27 +320,21 @@
       </w:r>
     </w:p>
     <w:p>
-      <w:pPr>
-        <w:pStyle w:val="Normal"/>
-        <w:rPr/>
-      </w:pPr>
-      <w:r>
-        <w:rPr/>
+      <w:r>
         <w:t>Vanila Css</w:t>
       </w:r>
     </w:p>
     <w:p>
-      <w:pPr>
-        <w:pStyle w:val="Normal"/>
-        <w:rPr/>
-      </w:pPr>
-      <w:r>
-        <w:rPr/>
+      <w:r>
+        <w:rPr>
+          <w:noProof/>
+        </w:rPr>
+        <w:lastRenderedPageBreak/>
         <w:drawing>
           <wp:inline distT="0" distB="0" distL="0" distR="0">
             <wp:extent cx="5943600" cy="5649595"/>
             <wp:effectExtent l="0" t="0" r="0" b="0"/>
-            <wp:docPr id="7" name="Picture 7" descr=""/>
+            <wp:docPr id="7" name="Picture 7"/>
             <wp:cNvGraphicFramePr>
               <a:graphicFrameLocks xmlns:a="http://schemas.openxmlformats.org/drawingml/2006/main" noChangeAspect="1"/>
             </wp:cNvGraphicFramePr>
@@ -425,13 +342,13 @@
               <a:graphicData uri="http://schemas.openxmlformats.org/drawingml/2006/picture">
                 <pic:pic xmlns:pic="http://schemas.openxmlformats.org/drawingml/2006/picture">
                   <pic:nvPicPr>
-                    <pic:cNvPr id="7" name="Picture 7" descr=""/>
+                    <pic:cNvPr id="7" name="Picture 7"/>
                     <pic:cNvPicPr>
                       <a:picLocks noChangeAspect="1" noChangeArrowheads="1"/>
                     </pic:cNvPicPr>
                   </pic:nvPicPr>
                   <pic:blipFill>
-                    <a:blip r:embed="rId8"/>
+                    <a:blip r:embed="rId10"/>
                     <a:stretch>
                       <a:fillRect/>
                     </a:stretch>
@@ -453,27 +370,21 @@
       </w:r>
     </w:p>
     <w:p>
-      <w:pPr>
-        <w:pStyle w:val="Normal"/>
-        <w:rPr/>
-      </w:pPr>
-      <w:r>
-        <w:rPr/>
+      <w:r>
         <w:t>Menerapkan Fungsi DOM, pada bagian section program, untuk membuat card</w:t>
       </w:r>
     </w:p>
     <w:p>
-      <w:pPr>
-        <w:pStyle w:val="Normal"/>
-        <w:rPr/>
-      </w:pPr>
-      <w:r>
-        <w:rPr/>
+      <w:r>
+        <w:rPr>
+          <w:noProof/>
+        </w:rPr>
+        <w:lastRenderedPageBreak/>
         <w:drawing>
           <wp:inline distT="0" distB="0" distL="0" distR="0">
             <wp:extent cx="5943600" cy="3698240"/>
             <wp:effectExtent l="0" t="0" r="0" b="0"/>
-            <wp:docPr id="8" name="Picture 8" descr=""/>
+            <wp:docPr id="8" name="Picture 8"/>
             <wp:cNvGraphicFramePr>
               <a:graphicFrameLocks xmlns:a="http://schemas.openxmlformats.org/drawingml/2006/main" noChangeAspect="1"/>
             </wp:cNvGraphicFramePr>
@@ -481,13 +392,13 @@
               <a:graphicData uri="http://schemas.openxmlformats.org/drawingml/2006/picture">
                 <pic:pic xmlns:pic="http://schemas.openxmlformats.org/drawingml/2006/picture">
                   <pic:nvPicPr>
-                    <pic:cNvPr id="8" name="Picture 8" descr=""/>
+                    <pic:cNvPr id="8" name="Picture 8"/>
                     <pic:cNvPicPr>
                       <a:picLocks noChangeAspect="1" noChangeArrowheads="1"/>
                     </pic:cNvPicPr>
                   </pic:nvPicPr>
                   <pic:blipFill>
-                    <a:blip r:embed="rId9"/>
+                    <a:blip r:embed="rId11"/>
                     <a:stretch>
                       <a:fillRect/>
                     </a:stretch>
@@ -509,35 +420,19 @@
       </w:r>
     </w:p>
     <w:p>
-      <w:pPr>
-        <w:pStyle w:val="Normal"/>
-        <w:rPr/>
-      </w:pPr>
-      <w:r>
-        <w:rPr/>
+      <w:r>
         <w:br/>
         <w:t>Menerapkah Responsive dan dark mode</w:t>
       </w:r>
     </w:p>
-    <w:p>
-      <w:pPr>
-        <w:pStyle w:val="Normal"/>
-        <w:rPr/>
-      </w:pPr>
-      <w:r>
-        <w:rPr/>
-      </w:r>
-    </w:p>
-    <w:p>
-      <w:pPr>
-        <w:pStyle w:val="Normal"/>
-        <w:rPr/>
-      </w:pPr>
-      <w:bookmarkStart w:id="0" w:name="_GoBack"/>
-      <w:bookmarkEnd w:id="0"/>
-      <w:r>
+    <w:p/>
+    <w:p>
+      <w:r>
+        <w:rPr>
+          <w:noProof/>
+        </w:rPr>
         <w:drawing>
-          <wp:anchor behindDoc="0" distT="0" distB="0" distL="0" distR="0" simplePos="0" locked="0" layoutInCell="0" allowOverlap="1" relativeHeight="10">
+          <wp:anchor distT="0" distB="0" distL="0" distR="0" simplePos="0" relativeHeight="10" behindDoc="0" locked="0" layoutInCell="0" allowOverlap="1">
             <wp:simplePos x="0" y="0"/>
             <wp:positionH relativeFrom="column">
               <wp:align>center</wp:align>
@@ -548,7 +443,7 @@
             <wp:extent cx="5943600" cy="2199640"/>
             <wp:effectExtent l="0" t="0" r="0" b="0"/>
             <wp:wrapSquare wrapText="largest"/>
-            <wp:docPr id="9" name="Image1" descr=""/>
+            <wp:docPr id="9" name="Image1"/>
             <wp:cNvGraphicFramePr>
               <a:graphicFrameLocks xmlns:a="http://schemas.openxmlformats.org/drawingml/2006/main" noChangeAspect="1"/>
             </wp:cNvGraphicFramePr>
@@ -556,13 +451,13 @@
               <a:graphicData uri="http://schemas.openxmlformats.org/drawingml/2006/picture">
                 <pic:pic xmlns:pic="http://schemas.openxmlformats.org/drawingml/2006/picture">
                   <pic:nvPicPr>
-                    <pic:cNvPr id="9" name="Image1" descr=""/>
+                    <pic:cNvPr id="9" name="Image1"/>
                     <pic:cNvPicPr>
                       <a:picLocks noChangeAspect="1" noChangeArrowheads="1"/>
                     </pic:cNvPicPr>
                   </pic:nvPicPr>
                   <pic:blipFill>
-                    <a:blip r:embed="rId10"/>
+                    <a:blip r:embed="rId12"/>
                     <a:stretch>
                       <a:fillRect/>
                     </a:stretch>
@@ -583,38 +478,20 @@
         </w:drawing>
       </w:r>
       <w:r>
-        <w:rPr/>
         <w:br/>
         <w:t>Menambahkan Fungsi Modal, dengan menerapkan DOM</w:t>
       </w:r>
     </w:p>
-    <w:p>
-      <w:pPr>
-        <w:pStyle w:val="Normal"/>
-        <w:rPr/>
-      </w:pPr>
-      <w:r>
-        <w:rPr/>
-      </w:r>
-    </w:p>
-    <w:p>
-      <w:pPr>
-        <w:pStyle w:val="Normal"/>
-        <w:rPr/>
-      </w:pPr>
-      <w:r>
-        <w:rPr/>
-      </w:r>
-    </w:p>
-    <w:p>
-      <w:pPr>
-        <w:pStyle w:val="Normal"/>
-        <w:spacing w:before="0" w:after="160"/>
-        <w:rPr/>
-      </w:pPr>
-      <w:r>
+    <w:p/>
+    <w:p/>
+    <w:p>
+      <w:r>
+        <w:rPr>
+          <w:noProof/>
+        </w:rPr>
+        <w:lastRenderedPageBreak/>
         <w:drawing>
-          <wp:anchor behindDoc="0" distT="0" distB="0" distL="0" distR="0" simplePos="0" locked="0" layoutInCell="0" allowOverlap="1" relativeHeight="11">
+          <wp:anchor distT="0" distB="0" distL="0" distR="0" simplePos="0" relativeHeight="11" behindDoc="0" locked="0" layoutInCell="0" allowOverlap="1">
             <wp:simplePos x="0" y="0"/>
             <wp:positionH relativeFrom="column">
               <wp:align>center</wp:align>
@@ -625,7 +502,7 @@
             <wp:extent cx="5943600" cy="5045075"/>
             <wp:effectExtent l="0" t="0" r="0" b="0"/>
             <wp:wrapSquare wrapText="largest"/>
-            <wp:docPr id="10" name="Image2" descr=""/>
+            <wp:docPr id="10" name="Image2"/>
             <wp:cNvGraphicFramePr>
               <a:graphicFrameLocks xmlns:a="http://schemas.openxmlformats.org/drawingml/2006/main" noChangeAspect="1"/>
             </wp:cNvGraphicFramePr>
@@ -633,13 +510,13 @@
               <a:graphicData uri="http://schemas.openxmlformats.org/drawingml/2006/picture">
                 <pic:pic xmlns:pic="http://schemas.openxmlformats.org/drawingml/2006/picture">
                   <pic:nvPicPr>
-                    <pic:cNvPr id="10" name="Image2" descr=""/>
+                    <pic:cNvPr id="10" name="Image2"/>
                     <pic:cNvPicPr>
                       <a:picLocks noChangeAspect="1" noChangeArrowheads="1"/>
                     </pic:cNvPicPr>
                   </pic:nvPicPr>
                   <pic:blipFill>
-                    <a:blip r:embed="rId11"/>
+                    <a:blip r:embed="rId13"/>
                     <a:stretch>
                       <a:fillRect/>
                     </a:stretch>
@@ -660,29 +537,125 @@
         </w:drawing>
       </w:r>
       <w:r>
-        <w:rPr/>
-        <w:t>Menerapkan Array Prototype Find, dalam mendari data araay dalam table “data_program”</w:t>
-      </w:r>
+        <w:t xml:space="preserve">Menerapkan </w:t>
+      </w:r>
+      <w:r>
+        <w:t>Array Prototype Find, dalam menc</w:t>
+      </w:r>
+      <w:r>
+        <w:t>ari data araay dalam table “data_pro</w:t>
+      </w:r>
+      <w:r>
+        <w:t>gram”</w:t>
+      </w:r>
+    </w:p>
+    <w:p>
+      <w:r>
+        <w:drawing>
+          <wp:inline distT="0" distB="0" distL="0" distR="0" wp14:anchorId="2A1E5C5B" wp14:editId="5BF6F536">
+            <wp:extent cx="5943600" cy="880110"/>
+            <wp:effectExtent l="0" t="0" r="0" b="0"/>
+            <wp:docPr id="11" name="Picture 11"/>
+            <wp:cNvGraphicFramePr>
+              <a:graphicFrameLocks xmlns:a="http://schemas.openxmlformats.org/drawingml/2006/main" noChangeAspect="1"/>
+            </wp:cNvGraphicFramePr>
+            <a:graphic xmlns:a="http://schemas.openxmlformats.org/drawingml/2006/main">
+              <a:graphicData uri="http://schemas.openxmlformats.org/drawingml/2006/picture">
+                <pic:pic xmlns:pic="http://schemas.openxmlformats.org/drawingml/2006/picture">
+                  <pic:nvPicPr>
+                    <pic:cNvPr id="1" name=""/>
+                    <pic:cNvPicPr/>
+                  </pic:nvPicPr>
+                  <pic:blipFill>
+                    <a:blip r:embed="rId14"/>
+                    <a:stretch>
+                      <a:fillRect/>
+                    </a:stretch>
+                  </pic:blipFill>
+                  <pic:spPr>
+                    <a:xfrm>
+                      <a:off x="0" y="0"/>
+                      <a:ext cx="5943600" cy="880110"/>
+                    </a:xfrm>
+                    <a:prstGeom prst="rect">
+                      <a:avLst/>
+                    </a:prstGeom>
+                  </pic:spPr>
+                </pic:pic>
+              </a:graphicData>
+            </a:graphic>
+          </wp:inline>
+        </w:drawing>
+      </w:r>
+    </w:p>
+    <w:p>
+      <w:r>
+        <w:t>Membuat sebuah footer</w:t>
+      </w:r>
+    </w:p>
+    <w:p>
+      <w:r>
+        <w:drawing>
+          <wp:inline distT="0" distB="0" distL="0" distR="0" wp14:anchorId="16A14B00" wp14:editId="6191DB69">
+            <wp:extent cx="5943600" cy="1215390"/>
+            <wp:effectExtent l="0" t="0" r="0" b="3810"/>
+            <wp:docPr id="12" name="Picture 12"/>
+            <wp:cNvGraphicFramePr>
+              <a:graphicFrameLocks xmlns:a="http://schemas.openxmlformats.org/drawingml/2006/main" noChangeAspect="1"/>
+            </wp:cNvGraphicFramePr>
+            <a:graphic xmlns:a="http://schemas.openxmlformats.org/drawingml/2006/main">
+              <a:graphicData uri="http://schemas.openxmlformats.org/drawingml/2006/picture">
+                <pic:pic xmlns:pic="http://schemas.openxmlformats.org/drawingml/2006/picture">
+                  <pic:nvPicPr>
+                    <pic:cNvPr id="1" name=""/>
+                    <pic:cNvPicPr/>
+                  </pic:nvPicPr>
+                  <pic:blipFill>
+                    <a:blip r:embed="rId15"/>
+                    <a:stretch>
+                      <a:fillRect/>
+                    </a:stretch>
+                  </pic:blipFill>
+                  <pic:spPr>
+                    <a:xfrm>
+                      <a:off x="0" y="0"/>
+                      <a:ext cx="5943600" cy="1215390"/>
+                    </a:xfrm>
+                    <a:prstGeom prst="rect">
+                      <a:avLst/>
+                    </a:prstGeom>
+                  </pic:spPr>
+                </pic:pic>
+              </a:graphicData>
+            </a:graphic>
+          </wp:inline>
+        </w:drawing>
+      </w:r>
+    </w:p>
+    <w:p>
+      <w:r>
+        <w:t>Menerapkan Semantik elements</w:t>
+      </w:r>
+      <w:bookmarkStart w:id="0" w:name="_GoBack"/>
+      <w:bookmarkEnd w:id="0"/>
     </w:p>
     <w:sectPr>
-      <w:type w:val="nextPage"/>
       <w:pgSz w:w="12240" w:h="15840"/>
-      <w:pgMar w:left="1440" w:right="1440" w:gutter="0" w:header="0" w:top="1440" w:footer="0" w:bottom="1440"/>
-      <w:pgNumType w:fmt="decimal"/>
-      <w:formProt w:val="false"/>
-      <w:textDirection w:val="lrTb"/>
-      <w:docGrid w:type="default" w:linePitch="360" w:charSpace="4096"/>
+      <w:pgMar w:top="1440" w:right="1440" w:bottom="1440" w:left="1440" w:header="0" w:footer="0" w:gutter="0"/>
+      <w:cols w:space="720"/>
+      <w:formProt w:val="0"/>
+      <w:docGrid w:linePitch="360" w:charSpace="4096"/>
     </w:sectPr>
   </w:body>
 </w:document>
 </file>
 
 <file path=word/styles.xml><?xml version="1.0" encoding="utf-8"?>
-<w:styles xmlns:w="http://schemas.openxmlformats.org/wordprocessingml/2006/main" xmlns:w14="http://schemas.microsoft.com/office/word/2010/wordml" xmlns:mc="http://schemas.openxmlformats.org/markup-compatibility/2006" mc:Ignorable="w14">
+<w:styles xmlns:mc="http://schemas.openxmlformats.org/markup-compatibility/2006" xmlns:r="http://schemas.openxmlformats.org/officeDocument/2006/relationships" xmlns:w="http://schemas.openxmlformats.org/wordprocessingml/2006/main" xmlns:w14="http://schemas.microsoft.com/office/word/2010/wordml" xmlns:w15="http://schemas.microsoft.com/office/word/2012/wordml" mc:Ignorable="w14 w15">
   <w:docDefaults>
     <w:rPrDefault>
       <w:rPr>
-        <w:rFonts w:ascii="Calibri" w:hAnsi="Calibri" w:eastAsia="Calibri" w:cs="" w:asciiTheme="minorHAnsi" w:cstheme="minorBidi" w:eastAsiaTheme="minorHAnsi" w:hAnsiTheme="minorHAnsi"/>
+        <w:rFonts w:asciiTheme="minorHAnsi" w:eastAsiaTheme="minorHAnsi" w:hAnsiTheme="minorHAnsi" w:cstheme="minorBidi"/>
         <w:sz w:val="22"/>
         <w:szCs w:val="22"/>
         <w:lang w:val="en-US" w:eastAsia="en-US" w:bidi="ar-SA"/>
@@ -690,21 +663,21 @@
     </w:rPrDefault>
     <w:pPrDefault>
       <w:pPr>
-        <w:suppressAutoHyphens w:val="true"/>
+        <w:suppressAutoHyphens/>
       </w:pPr>
     </w:pPrDefault>
   </w:docDefaults>
   <w:latentStyles w:defLockedState="0" w:defUIPriority="99" w:defSemiHidden="0" w:defUnhideWhenUsed="0" w:defQFormat="0" w:count="371">
     <w:lsdException w:name="Normal" w:uiPriority="0" w:qFormat="1"/>
     <w:lsdException w:name="heading 1" w:uiPriority="9" w:qFormat="1"/>
-    <w:lsdException w:name="heading 2" w:uiPriority="9" w:semiHidden="1" w:unhideWhenUsed="1" w:qFormat="1"/>
-    <w:lsdException w:name="heading 3" w:uiPriority="9" w:semiHidden="1" w:unhideWhenUsed="1" w:qFormat="1"/>
-    <w:lsdException w:name="heading 4" w:uiPriority="9" w:semiHidden="1" w:unhideWhenUsed="1" w:qFormat="1"/>
-    <w:lsdException w:name="heading 5" w:uiPriority="9" w:semiHidden="1" w:unhideWhenUsed="1" w:qFormat="1"/>
-    <w:lsdException w:name="heading 6" w:uiPriority="9" w:semiHidden="1" w:unhideWhenUsed="1" w:qFormat="1"/>
-    <w:lsdException w:name="heading 7" w:uiPriority="9" w:semiHidden="1" w:unhideWhenUsed="1" w:qFormat="1"/>
-    <w:lsdException w:name="heading 8" w:uiPriority="9" w:semiHidden="1" w:unhideWhenUsed="1" w:qFormat="1"/>
-    <w:lsdException w:name="heading 9" w:uiPriority="9" w:semiHidden="1" w:unhideWhenUsed="1" w:qFormat="1"/>
+    <w:lsdException w:name="heading 2" w:semiHidden="1" w:uiPriority="9" w:unhideWhenUsed="1" w:qFormat="1"/>
+    <w:lsdException w:name="heading 3" w:semiHidden="1" w:uiPriority="9" w:unhideWhenUsed="1" w:qFormat="1"/>
+    <w:lsdException w:name="heading 4" w:semiHidden="1" w:uiPriority="9" w:unhideWhenUsed="1" w:qFormat="1"/>
+    <w:lsdException w:name="heading 5" w:semiHidden="1" w:uiPriority="9" w:unhideWhenUsed="1" w:qFormat="1"/>
+    <w:lsdException w:name="heading 6" w:semiHidden="1" w:uiPriority="9" w:unhideWhenUsed="1" w:qFormat="1"/>
+    <w:lsdException w:name="heading 7" w:semiHidden="1" w:uiPriority="9" w:unhideWhenUsed="1" w:qFormat="1"/>
+    <w:lsdException w:name="heading 8" w:semiHidden="1" w:uiPriority="9" w:unhideWhenUsed="1" w:qFormat="1"/>
+    <w:lsdException w:name="heading 9" w:semiHidden="1" w:uiPriority="9" w:unhideWhenUsed="1" w:qFormat="1"/>
     <w:lsdException w:name="index 1" w:semiHidden="1" w:unhideWhenUsed="1"/>
     <w:lsdException w:name="index 2" w:semiHidden="1" w:unhideWhenUsed="1"/>
     <w:lsdException w:name="index 3" w:semiHidden="1" w:unhideWhenUsed="1"/>
@@ -714,22 +687,22 @@
     <w:lsdException w:name="index 7" w:semiHidden="1" w:unhideWhenUsed="1"/>
     <w:lsdException w:name="index 8" w:semiHidden="1" w:unhideWhenUsed="1"/>
     <w:lsdException w:name="index 9" w:semiHidden="1" w:unhideWhenUsed="1"/>
-    <w:lsdException w:name="toc 1" w:uiPriority="39" w:semiHidden="1" w:unhideWhenUsed="1"/>
-    <w:lsdException w:name="toc 2" w:uiPriority="39" w:semiHidden="1" w:unhideWhenUsed="1"/>
-    <w:lsdException w:name="toc 3" w:uiPriority="39" w:semiHidden="1" w:unhideWhenUsed="1"/>
-    <w:lsdException w:name="toc 4" w:uiPriority="39" w:semiHidden="1" w:unhideWhenUsed="1"/>
-    <w:lsdException w:name="toc 5" w:uiPriority="39" w:semiHidden="1" w:unhideWhenUsed="1"/>
-    <w:lsdException w:name="toc 6" w:uiPriority="39" w:semiHidden="1" w:unhideWhenUsed="1"/>
-    <w:lsdException w:name="toc 7" w:uiPriority="39" w:semiHidden="1" w:unhideWhenUsed="1"/>
-    <w:lsdException w:name="toc 8" w:uiPriority="39" w:semiHidden="1" w:unhideWhenUsed="1"/>
-    <w:lsdException w:name="toc 9" w:uiPriority="39" w:semiHidden="1" w:unhideWhenUsed="1"/>
+    <w:lsdException w:name="toc 1" w:semiHidden="1" w:uiPriority="39" w:unhideWhenUsed="1"/>
+    <w:lsdException w:name="toc 2" w:semiHidden="1" w:uiPriority="39" w:unhideWhenUsed="1"/>
+    <w:lsdException w:name="toc 3" w:semiHidden="1" w:uiPriority="39" w:unhideWhenUsed="1"/>
+    <w:lsdException w:name="toc 4" w:semiHidden="1" w:uiPriority="39" w:unhideWhenUsed="1"/>
+    <w:lsdException w:name="toc 5" w:semiHidden="1" w:uiPriority="39" w:unhideWhenUsed="1"/>
+    <w:lsdException w:name="toc 6" w:semiHidden="1" w:uiPriority="39" w:unhideWhenUsed="1"/>
+    <w:lsdException w:name="toc 7" w:semiHidden="1" w:uiPriority="39" w:unhideWhenUsed="1"/>
+    <w:lsdException w:name="toc 8" w:semiHidden="1" w:uiPriority="39" w:unhideWhenUsed="1"/>
+    <w:lsdException w:name="toc 9" w:semiHidden="1" w:uiPriority="39" w:unhideWhenUsed="1"/>
     <w:lsdException w:name="Normal Indent" w:semiHidden="1" w:unhideWhenUsed="1"/>
     <w:lsdException w:name="footnote text" w:semiHidden="1" w:unhideWhenUsed="1"/>
     <w:lsdException w:name="annotation text" w:semiHidden="1" w:unhideWhenUsed="1"/>
     <w:lsdException w:name="header" w:semiHidden="1" w:unhideWhenUsed="1"/>
     <w:lsdException w:name="footer" w:semiHidden="1" w:unhideWhenUsed="1"/>
     <w:lsdException w:name="index heading" w:semiHidden="1" w:unhideWhenUsed="1"/>
-    <w:lsdException w:name="caption" w:uiPriority="35" w:semiHidden="1" w:unhideWhenUsed="1" w:qFormat="1"/>
+    <w:lsdException w:name="caption" w:semiHidden="1" w:uiPriority="35" w:unhideWhenUsed="1" w:qFormat="1"/>
     <w:lsdException w:name="table of figures" w:semiHidden="1" w:unhideWhenUsed="1"/>
     <w:lsdException w:name="envelope address" w:semiHidden="1" w:unhideWhenUsed="1"/>
     <w:lsdException w:name="envelope return" w:semiHidden="1" w:unhideWhenUsed="1"/>
@@ -760,7 +733,7 @@
     <w:lsdException w:name="Title" w:uiPriority="10" w:qFormat="1"/>
     <w:lsdException w:name="Closing" w:semiHidden="1" w:unhideWhenUsed="1"/>
     <w:lsdException w:name="Signature" w:semiHidden="1" w:unhideWhenUsed="1"/>
-    <w:lsdException w:name="Default Paragraph Font" w:uiPriority="1" w:semiHidden="1" w:unhideWhenUsed="1"/>
+    <w:lsdException w:name="Default Paragraph Font" w:semiHidden="1" w:uiPriority="1" w:unhideWhenUsed="1"/>
     <w:lsdException w:name="Body Text" w:semiHidden="1" w:unhideWhenUsed="1"/>
     <w:lsdException w:name="Body Text Indent" w:semiHidden="1" w:unhideWhenUsed="1"/>
     <w:lsdException w:name="List Continue" w:semiHidden="1" w:unhideWhenUsed="1"/>
@@ -960,8 +933,8 @@
     <w:lsdException w:name="Subtle Reference" w:uiPriority="31" w:qFormat="1"/>
     <w:lsdException w:name="Intense Reference" w:uiPriority="32" w:qFormat="1"/>
     <w:lsdException w:name="Book Title" w:uiPriority="33" w:qFormat="1"/>
-    <w:lsdException w:name="Bibliography" w:uiPriority="37" w:semiHidden="1" w:unhideWhenUsed="1"/>
-    <w:lsdException w:name="TOC Heading" w:uiPriority="39" w:semiHidden="1" w:unhideWhenUsed="1" w:qFormat="1"/>
+    <w:lsdException w:name="Bibliography" w:semiHidden="1" w:uiPriority="37" w:unhideWhenUsed="1"/>
+    <w:lsdException w:name="TOC Heading" w:semiHidden="1" w:uiPriority="39" w:unhideWhenUsed="1" w:qFormat="1"/>
     <w:lsdException w:name="Plain Table 1" w:uiPriority="41"/>
     <w:lsdException w:name="Plain Table 2" w:uiPriority="42"/>
     <w:lsdException w:name="Plain Table 3" w:uiPriority="43"/>
@@ -1067,66 +1040,71 @@
     <w:lsdException w:name="List Table 6 Colorful Accent 6" w:uiPriority="51"/>
     <w:lsdException w:name="List Table 7 Colorful Accent 6" w:uiPriority="52"/>
   </w:latentStyles>
-  <w:style w:type="paragraph" w:styleId="Normal" w:default="1">
+  <w:style w:type="paragraph" w:default="1" w:styleId="Normal">
     <w:name w:val="Normal"/>
     <w:qFormat/>
     <w:pPr>
-      <w:widowControl/>
-      <w:suppressAutoHyphens w:val="true"/>
-      <w:bidi w:val="0"/>
-      <w:spacing w:lineRule="auto" w:line="259" w:before="0" w:after="160"/>
-      <w:jc w:val="left"/>
+      <w:spacing w:after="160" w:line="259" w:lineRule="auto"/>
     </w:pPr>
-    <w:rPr>
-      <w:rFonts w:ascii="Calibri" w:hAnsi="Calibri" w:eastAsia="Calibri" w:cs="" w:asciiTheme="minorHAnsi" w:cstheme="minorBidi" w:eastAsiaTheme="minorHAnsi" w:hAnsiTheme="minorHAnsi"/>
-      <w:color w:val="auto"/>
-      <w:kern w:val="0"/>
-      <w:sz w:val="22"/>
-      <w:szCs w:val="22"/>
-      <w:lang w:val="en-US" w:eastAsia="en-US" w:bidi="ar-SA"/>
-    </w:rPr>
   </w:style>
-  <w:style w:type="character" w:styleId="DefaultParagraphFont" w:default="1">
+  <w:style w:type="character" w:default="1" w:styleId="DefaultParagraphFont">
     <w:name w:val="Default Paragraph Font"/>
     <w:uiPriority w:val="1"/>
     <w:semiHidden/>
     <w:unhideWhenUsed/>
-    <w:qFormat/>
-    <w:rPr/>
   </w:style>
-  <w:style w:type="paragraph" w:styleId="Heading">
+  <w:style w:type="table" w:default="1" w:styleId="TableNormal">
+    <w:name w:val="Normal Table"/>
+    <w:uiPriority w:val="99"/>
+    <w:semiHidden/>
+    <w:unhideWhenUsed/>
+    <w:tblPr>
+      <w:tblInd w:w="0" w:type="dxa"/>
+      <w:tblCellMar>
+        <w:top w:w="0" w:type="dxa"/>
+        <w:left w:w="108" w:type="dxa"/>
+        <w:bottom w:w="0" w:type="dxa"/>
+        <w:right w:w="108" w:type="dxa"/>
+      </w:tblCellMar>
+    </w:tblPr>
+  </w:style>
+  <w:style w:type="numbering" w:default="1" w:styleId="NoList">
+    <w:name w:val="No List"/>
+    <w:uiPriority w:val="99"/>
+    <w:semiHidden/>
+    <w:unhideWhenUsed/>
+  </w:style>
+  <w:style w:type="paragraph" w:customStyle="1" w:styleId="Heading">
     <w:name w:val="Heading"/>
     <w:basedOn w:val="Normal"/>
-    <w:next w:val="TextBody"/>
+    <w:next w:val="BodyText"/>
     <w:qFormat/>
     <w:pPr>
-      <w:keepNext w:val="true"/>
+      <w:keepNext/>
       <w:spacing w:before="240" w:after="120"/>
     </w:pPr>
     <w:rPr>
-      <w:rFonts w:ascii="Liberation Sans" w:hAnsi="Liberation Sans" w:eastAsia="Noto Sans CJK SC" w:cs="Noto Sans CJK SC"/>
+      <w:rFonts w:ascii="Liberation Sans" w:eastAsia="Noto Sans CJK SC" w:hAnsi="Liberation Sans" w:cs="Noto Sans CJK SC"/>
       <w:sz w:val="28"/>
       <w:szCs w:val="28"/>
     </w:rPr>
   </w:style>
-  <w:style w:type="paragraph" w:styleId="TextBody">
+  <w:style w:type="paragraph" w:styleId="BodyText">
     <w:name w:val="Body Text"/>
     <w:basedOn w:val="Normal"/>
     <w:pPr>
-      <w:spacing w:lineRule="auto" w:line="276" w:before="0" w:after="140"/>
+      <w:spacing w:after="140" w:line="276" w:lineRule="auto"/>
     </w:pPr>
-    <w:rPr/>
   </w:style>
   <w:style w:type="paragraph" w:styleId="List">
     <w:name w:val="List"/>
-    <w:basedOn w:val="TextBody"/>
-    <w:pPr/>
+    <w:basedOn w:val="BodyText"/>
     <w:rPr>
       <w:rFonts w:cs="Noto Sans CJK SC"/>
     </w:rPr>
   </w:style>
   <w:style w:type="paragraph" w:styleId="Caption">
-    <w:name w:val="Caption"/>
+    <w:name w:val="caption"/>
     <w:basedOn w:val="Normal"/>
     <w:qFormat/>
     <w:pPr>
@@ -1141,7 +1119,7 @@
       <w:szCs w:val="24"/>
     </w:rPr>
   </w:style>
-  <w:style w:type="paragraph" w:styleId="Index">
+  <w:style w:type="paragraph" w:customStyle="1" w:styleId="Index">
     <w:name w:val="Index"/>
     <w:basedOn w:val="Normal"/>
     <w:qFormat/>
@@ -1150,29 +1128,7 @@
     </w:pPr>
     <w:rPr>
       <w:rFonts w:cs="Noto Sans CJK SC"/>
-      <w:lang w:val="zxx" w:eastAsia="zxx" w:bidi="zxx"/>
     </w:rPr>
-  </w:style>
-  <w:style w:type="numbering" w:styleId="NoList" w:default="1">
-    <w:name w:val="No List"/>
-    <w:uiPriority w:val="99"/>
-    <w:semiHidden/>
-    <w:unhideWhenUsed/>
-    <w:qFormat/>
-  </w:style>
-  <w:style w:type="table" w:default="1" w:styleId="TableNormal">
-    <w:name w:val="Normal Table"/>
-    <w:uiPriority w:val="99"/>
-    <w:semiHidden/>
-    <w:unhideWhenUsed/>
-    <w:tblPr>
-      <w:tblCellMar>
-        <w:top w:w="0" w:type="dxa"/>
-        <w:left w:w="108" w:type="dxa"/>
-        <w:bottom w:w="0" w:type="dxa"/>
-        <w:right w:w="108" w:type="dxa"/>
-      </w:tblCellMar>
-    </w:tblPr>
   </w:style>
 </w:styles>
 </file>

</xml_diff>